<commit_message>
Added information to Report
</commit_message>
<xml_diff>
--- a/Report.docx
+++ b/Report.docx
@@ -36,93 +36,183 @@
           <w:sz w:val="22"/>
           <w:szCs w:val="22"/>
         </w:rPr>
-        <w:t>Note: a "threaded tree" deals with the problem of NULL pointers. If a node does not have the right pointer, it stores a pointer to In-Order left-to-right successor of this node; if it does not have the left pointer, it stores a pointer to In-Order right-to-left successor of the node. "Successor" means the node that will be traversed after the node in question.</w:t>
-      </w:r>
-    </w:p>
-    <w:p>
-      <w:pPr>
-        <w:rPr>
-          <w:b/>
-          <w:bCs/>
-          <w:sz w:val="28"/>
-          <w:szCs w:val="28"/>
-        </w:rPr>
-      </w:pPr>
-    </w:p>
-    <w:p>
-      <w:pPr>
-        <w:rPr>
-          <w:sz w:val="28"/>
-          <w:szCs w:val="28"/>
-        </w:rPr>
-      </w:pPr>
-      <w:r>
-        <w:rPr>
-          <w:b/>
-          <w:bCs/>
-          <w:sz w:val="28"/>
-          <w:szCs w:val="28"/>
-        </w:rPr>
-        <w:t>Input</w:t>
-      </w:r>
-      <w:r>
-        <w:rPr>
-          <w:sz w:val="28"/>
-          <w:szCs w:val="28"/>
-        </w:rPr>
-        <w:t>: T, B, E, A, H, F, D, R, I, O, L</w:t>
-      </w:r>
-    </w:p>
-    <w:p>
-      <w:pPr>
-        <w:jc w:val="center"/>
-        <w:rPr>
-          <w:b/>
-          <w:bCs/>
-          <w:sz w:val="28"/>
-          <w:szCs w:val="28"/>
-        </w:rPr>
-      </w:pPr>
-    </w:p>
-    <w:p>
-      <w:pPr>
-        <w:jc w:val="center"/>
-        <w:rPr>
-          <w:b/>
-          <w:bCs/>
-          <w:sz w:val="28"/>
-          <w:szCs w:val="28"/>
-        </w:rPr>
-      </w:pPr>
-      <w:r>
-        <w:rPr>
-          <w:b/>
-          <w:bCs/>
-          <w:sz w:val="28"/>
-          <w:szCs w:val="28"/>
-        </w:rPr>
-        <w:t>Binary Search Tree Representation</w:t>
-      </w:r>
-    </w:p>
-    <w:p>
-      <w:pPr>
-        <w:rPr>
-          <w:sz w:val="28"/>
-          <w:szCs w:val="28"/>
-        </w:rPr>
-      </w:pPr>
-    </w:p>
-    <w:p/>
-    <w:p>
-      <w:r>
-        <w:rPr>
-          <w:noProof/>
+        <w:t xml:space="preserve">Note: a "threaded tree" deals with the problem of NULL pointers. </w:t>
+      </w:r>
+      <w:r>
+        <w:rPr>
+          <w:rFonts w:ascii="Calibri" w:hAnsi="Calibri" w:cs="Calibri"/>
+          <w:sz w:val="22"/>
+          <w:szCs w:val="22"/>
+        </w:rPr>
+        <w:t xml:space="preserve">It has two additional fields (flags) that indicate if the left and right pointers are to regular children nodes </w:t>
+      </w:r>
+      <w:r>
+        <w:rPr>
+          <w:rFonts w:ascii="Calibri" w:hAnsi="Calibri" w:cs="Calibri"/>
+          <w:sz w:val="22"/>
+          <w:szCs w:val="22"/>
+        </w:rPr>
+        <w:t xml:space="preserve">(0) </w:t>
+      </w:r>
+      <w:r>
+        <w:rPr>
+          <w:rFonts w:ascii="Calibri" w:hAnsi="Calibri" w:cs="Calibri"/>
+          <w:sz w:val="22"/>
+          <w:szCs w:val="22"/>
+        </w:rPr>
+        <w:t>or to successors</w:t>
+      </w:r>
+      <w:r>
+        <w:rPr>
+          <w:rFonts w:ascii="Calibri" w:hAnsi="Calibri" w:cs="Calibri"/>
+          <w:sz w:val="22"/>
+          <w:szCs w:val="22"/>
+        </w:rPr>
+        <w:t xml:space="preserve"> (1)</w:t>
+      </w:r>
+      <w:r>
+        <w:rPr>
+          <w:rFonts w:ascii="Calibri" w:hAnsi="Calibri" w:cs="Calibri"/>
+          <w:sz w:val="22"/>
+          <w:szCs w:val="22"/>
+        </w:rPr>
+        <w:t>.</w:t>
+      </w:r>
+    </w:p>
+    <w:p>
+      <w:pPr>
+        <w:rPr>
+          <w:rFonts w:ascii="Calibri" w:hAnsi="Calibri" w:cs="Calibri"/>
+          <w:sz w:val="22"/>
+          <w:szCs w:val="22"/>
+        </w:rPr>
+      </w:pPr>
+    </w:p>
+    <w:p>
+      <w:pPr>
+        <w:rPr>
+          <w:rFonts w:ascii="Calibri" w:hAnsi="Calibri" w:cs="Calibri"/>
+          <w:sz w:val="22"/>
+          <w:szCs w:val="22"/>
+        </w:rPr>
+      </w:pPr>
+      <w:r>
+        <w:rPr>
+          <w:rFonts w:ascii="Calibri" w:hAnsi="Calibri" w:cs="Calibri"/>
+          <w:sz w:val="22"/>
+          <w:szCs w:val="22"/>
+        </w:rPr>
+        <w:t xml:space="preserve">If a node does not have </w:t>
+      </w:r>
+      <w:r>
+        <w:rPr>
+          <w:rFonts w:ascii="Calibri" w:hAnsi="Calibri" w:cs="Calibri"/>
+          <w:sz w:val="22"/>
+          <w:szCs w:val="22"/>
+        </w:rPr>
+        <w:t>a pointer to the right child</w:t>
+      </w:r>
+      <w:r>
+        <w:rPr>
+          <w:rFonts w:ascii="Calibri" w:hAnsi="Calibri" w:cs="Calibri"/>
+          <w:sz w:val="22"/>
+          <w:szCs w:val="22"/>
+        </w:rPr>
+        <w:t xml:space="preserve">, </w:t>
+      </w:r>
+      <w:r>
+        <w:rPr>
+          <w:rFonts w:ascii="Calibri" w:hAnsi="Calibri" w:cs="Calibri"/>
+          <w:sz w:val="22"/>
+          <w:szCs w:val="22"/>
+        </w:rPr>
+        <w:t xml:space="preserve">then </w:t>
+      </w:r>
+      <w:r>
+        <w:rPr>
+          <w:rFonts w:ascii="Calibri" w:hAnsi="Calibri" w:cs="Calibri"/>
+          <w:sz w:val="22"/>
+          <w:szCs w:val="22"/>
+        </w:rPr>
+        <w:t xml:space="preserve">it stores a pointer to In-Order left-to-right successor of this node; if it does not have </w:t>
+      </w:r>
+      <w:r>
+        <w:rPr>
+          <w:rFonts w:ascii="Calibri" w:hAnsi="Calibri" w:cs="Calibri"/>
+          <w:sz w:val="22"/>
+          <w:szCs w:val="22"/>
+        </w:rPr>
+        <w:t>a</w:t>
+      </w:r>
+      <w:r>
+        <w:rPr>
+          <w:rFonts w:ascii="Calibri" w:hAnsi="Calibri" w:cs="Calibri"/>
+          <w:sz w:val="22"/>
+          <w:szCs w:val="22"/>
+        </w:rPr>
+        <w:t xml:space="preserve"> pointer</w:t>
+      </w:r>
+      <w:r>
+        <w:rPr>
+          <w:rFonts w:ascii="Calibri" w:hAnsi="Calibri" w:cs="Calibri"/>
+          <w:sz w:val="22"/>
+          <w:szCs w:val="22"/>
+        </w:rPr>
+        <w:t xml:space="preserve"> to the left child</w:t>
+      </w:r>
+      <w:r>
+        <w:rPr>
+          <w:rFonts w:ascii="Calibri" w:hAnsi="Calibri" w:cs="Calibri"/>
+          <w:sz w:val="22"/>
+          <w:szCs w:val="22"/>
+        </w:rPr>
+        <w:t>, it stores a pointer to In-Order right-to-left successor of the node. "Successor" means the node that will be traversed after the node in question.</w:t>
+      </w:r>
+      <w:r>
+        <w:rPr>
+          <w:rFonts w:ascii="Calibri" w:hAnsi="Calibri" w:cs="Calibri"/>
+          <w:sz w:val="22"/>
+          <w:szCs w:val="22"/>
+        </w:rPr>
+        <w:t xml:space="preserve"> If a pointer points to a successor, the corresponding flag is set.</w:t>
+      </w:r>
+    </w:p>
+    <w:p>
+      <w:pPr>
+        <w:rPr>
+          <w:rFonts w:ascii="Calibri" w:hAnsi="Calibri" w:cs="Calibri"/>
+          <w:sz w:val="22"/>
+          <w:szCs w:val="22"/>
+        </w:rPr>
+      </w:pPr>
+    </w:p>
+    <w:p>
+      <w:pPr>
+        <w:rPr>
+          <w:rFonts w:ascii="Calibri" w:hAnsi="Calibri" w:cs="Calibri"/>
+          <w:sz w:val="22"/>
+          <w:szCs w:val="22"/>
+        </w:rPr>
+      </w:pPr>
+      <w:r>
+        <w:rPr>
+          <w:rFonts w:ascii="Calibri" w:hAnsi="Calibri" w:cs="Calibri"/>
+          <w:sz w:val="22"/>
+          <w:szCs w:val="22"/>
         </w:rPr>
         <w:drawing>
-          <wp:inline distT="0" distB="0" distL="0" distR="0" wp14:anchorId="016F72FA" wp14:editId="5D72EEE4">
-            <wp:extent cx="3657600" cy="5215142"/>
-            <wp:effectExtent l="0" t="0" r="0" b="5080"/>
-            <wp:docPr id="1" name="Picture 1"/>
+          <wp:anchor distT="0" distB="0" distL="114300" distR="114300" simplePos="0" relativeHeight="251659264" behindDoc="0" locked="0" layoutInCell="1" allowOverlap="1" wp14:anchorId="1B54843F" wp14:editId="543E3F88">
+            <wp:simplePos x="0" y="0"/>
+            <wp:positionH relativeFrom="column">
+              <wp:posOffset>0</wp:posOffset>
+            </wp:positionH>
+            <wp:positionV relativeFrom="paragraph">
+              <wp:posOffset>167005</wp:posOffset>
+            </wp:positionV>
+            <wp:extent cx="5943600" cy="3412490"/>
+            <wp:effectExtent l="0" t="0" r="0" b="3810"/>
+            <wp:wrapTopAndBottom/>
+            <wp:docPr id="2" name="Picture 2" descr="A close up of a mans face&#10;&#10;Description automatically generated"/>
             <wp:cNvGraphicFramePr>
               <a:graphicFrameLocks xmlns:a="http://schemas.openxmlformats.org/drawingml/2006/main" noChangeAspect="1"/>
             </wp:cNvGraphicFramePr>
@@ -142,7 +232,7 @@
                   <pic:spPr>
                     <a:xfrm>
                       <a:off x="0" y="0"/>
-                      <a:ext cx="3671644" cy="5235166"/>
+                      <a:ext cx="5943600" cy="3412490"/>
                     </a:xfrm>
                     <a:prstGeom prst="rect">
                       <a:avLst/>
@@ -151,51 +241,58 @@
                 </pic:pic>
               </a:graphicData>
             </a:graphic>
-          </wp:inline>
+          </wp:anchor>
         </w:drawing>
       </w:r>
     </w:p>
-    <w:p/>
-    <w:p>
-      <w:pPr>
-        <w:ind w:left="-180"/>
-        <w:rPr>
-          <w:sz w:val="28"/>
-          <w:szCs w:val="28"/>
-        </w:rPr>
-      </w:pPr>
-      <w:r>
-        <w:rPr>
-          <w:sz w:val="28"/>
-          <w:szCs w:val="28"/>
-        </w:rPr>
-        <w:t>In-order Left-to-Right traversal (ascending alphabetical order):   A B D E F H I L O R</w:t>
-      </w:r>
-      <w:r>
-        <w:rPr>
-          <w:sz w:val="28"/>
-          <w:szCs w:val="28"/>
-        </w:rPr>
-        <w:t xml:space="preserve"> T</w:t>
-      </w:r>
+    <w:p>
+      <w:pPr>
+        <w:rPr>
+          <w:b/>
+          <w:bCs/>
+          <w:sz w:val="28"/>
+          <w:szCs w:val="28"/>
+        </w:rPr>
+      </w:pPr>
+      <w:r>
+        <w:rPr>
+          <w:b/>
+          <w:bCs/>
+          <w:sz w:val="28"/>
+          <w:szCs w:val="28"/>
+        </w:rPr>
+        <w:br w:type="page"/>
+      </w:r>
+    </w:p>
+    <w:p>
+      <w:pPr>
+        <w:jc w:val="center"/>
+        <w:rPr>
+          <w:b/>
+          <w:bCs/>
+          <w:sz w:val="28"/>
+          <w:szCs w:val="28"/>
+        </w:rPr>
+      </w:pPr>
       <w:bookmarkStart w:id="0" w:name="_GoBack"/>
       <w:bookmarkEnd w:id="0"/>
       <w:r>
         <w:rPr>
-          <w:sz w:val="28"/>
-          <w:szCs w:val="28"/>
-        </w:rPr>
-        <w:t xml:space="preserve"> In-order Right-to-Left traversal (descending alphabetical order): T R O L I H F E D B A</w:t>
-      </w:r>
-    </w:p>
-    <w:p>
-      <w:pPr>
-        <w:rPr>
           <w:b/>
           <w:bCs/>
           <w:sz w:val="28"/>
           <w:szCs w:val="28"/>
         </w:rPr>
+        <w:lastRenderedPageBreak/>
+        <w:t>The Program</w:t>
+      </w:r>
+    </w:p>
+    <w:p>
+      <w:pPr>
+        <w:rPr>
+          <w:sz w:val="28"/>
+          <w:szCs w:val="28"/>
+        </w:rPr>
       </w:pPr>
       <w:r>
         <w:rPr>
@@ -204,7 +301,14 @@
           <w:sz w:val="28"/>
           <w:szCs w:val="28"/>
         </w:rPr>
-        <w:br w:type="page"/>
+        <w:t>Input</w:t>
+      </w:r>
+      <w:r>
+        <w:rPr>
+          <w:sz w:val="28"/>
+          <w:szCs w:val="28"/>
+        </w:rPr>
+        <w:t>: T, B, E, A, H, F, D, R, I, O, L</w:t>
       </w:r>
     </w:p>
     <w:p>
@@ -217,16 +321,17 @@
           <w:szCs w:val="28"/>
         </w:rPr>
       </w:pPr>
-      <w:r>
+    </w:p>
+    <w:p>
+      <w:pPr>
+        <w:jc w:val="center"/>
         <w:rPr>
           <w:b/>
           <w:bCs/>
           <w:sz w:val="28"/>
           <w:szCs w:val="28"/>
         </w:rPr>
-        <w:lastRenderedPageBreak/>
-        <w:t>Screenshot</w:t>
-      </w:r>
+      </w:pPr>
       <w:r>
         <w:rPr>
           <w:b/>
@@ -234,24 +339,28 @@
           <w:sz w:val="28"/>
           <w:szCs w:val="28"/>
         </w:rPr>
-        <w:t xml:space="preserve"> of Main Method:</w:t>
-      </w:r>
+        <w:t>Binary Search Tree Representation</w:t>
+      </w:r>
+    </w:p>
+    <w:p>
+      <w:pPr>
+        <w:rPr>
+          <w:sz w:val="28"/>
+          <w:szCs w:val="28"/>
+        </w:rPr>
+      </w:pPr>
     </w:p>
     <w:p/>
-    <w:p/>
-    <w:p>
-      <w:pPr>
-        <w:jc w:val="center"/>
-      </w:pPr>
+    <w:p>
       <w:r>
         <w:rPr>
           <w:noProof/>
         </w:rPr>
         <w:drawing>
-          <wp:inline distT="0" distB="0" distL="0" distR="0" wp14:anchorId="711A08B6" wp14:editId="5B4B105E">
-            <wp:extent cx="3690406" cy="6180881"/>
-            <wp:effectExtent l="0" t="0" r="5715" b="4445"/>
-            <wp:docPr id="8" name="Picture 8"/>
+          <wp:inline distT="0" distB="0" distL="0" distR="0" wp14:anchorId="016F72FA" wp14:editId="5D72EEE4">
+            <wp:extent cx="3657600" cy="5215142"/>
+            <wp:effectExtent l="0" t="0" r="0" b="5080"/>
+            <wp:docPr id="1" name="Picture 1"/>
             <wp:cNvGraphicFramePr>
               <a:graphicFrameLocks xmlns:a="http://schemas.openxmlformats.org/drawingml/2006/main" noChangeAspect="1"/>
             </wp:cNvGraphicFramePr>
@@ -271,6 +380,133 @@
                   <pic:spPr>
                     <a:xfrm>
                       <a:off x="0" y="0"/>
+                      <a:ext cx="3671644" cy="5235166"/>
+                    </a:xfrm>
+                    <a:prstGeom prst="rect">
+                      <a:avLst/>
+                    </a:prstGeom>
+                  </pic:spPr>
+                </pic:pic>
+              </a:graphicData>
+            </a:graphic>
+          </wp:inline>
+        </w:drawing>
+      </w:r>
+    </w:p>
+    <w:p/>
+    <w:p>
+      <w:pPr>
+        <w:ind w:left="-180"/>
+        <w:rPr>
+          <w:sz w:val="28"/>
+          <w:szCs w:val="28"/>
+        </w:rPr>
+      </w:pPr>
+      <w:r>
+        <w:rPr>
+          <w:sz w:val="28"/>
+          <w:szCs w:val="28"/>
+        </w:rPr>
+        <w:t>In-order Left-to-Right traversal (ascending alphabetical order):   A B D E F H I L O R</w:t>
+      </w:r>
+      <w:r>
+        <w:rPr>
+          <w:sz w:val="28"/>
+          <w:szCs w:val="28"/>
+        </w:rPr>
+        <w:t xml:space="preserve"> T</w:t>
+      </w:r>
+      <w:r>
+        <w:rPr>
+          <w:sz w:val="28"/>
+          <w:szCs w:val="28"/>
+        </w:rPr>
+        <w:t xml:space="preserve"> In-order Right-to-Left traversal (descending alphabetical order): T R O L I H F E D B A</w:t>
+      </w:r>
+    </w:p>
+    <w:p>
+      <w:pPr>
+        <w:rPr>
+          <w:b/>
+          <w:bCs/>
+          <w:sz w:val="28"/>
+          <w:szCs w:val="28"/>
+        </w:rPr>
+      </w:pPr>
+      <w:r>
+        <w:rPr>
+          <w:b/>
+          <w:bCs/>
+          <w:sz w:val="28"/>
+          <w:szCs w:val="28"/>
+        </w:rPr>
+        <w:br w:type="page"/>
+      </w:r>
+    </w:p>
+    <w:p>
+      <w:pPr>
+        <w:jc w:val="center"/>
+        <w:rPr>
+          <w:b/>
+          <w:bCs/>
+          <w:sz w:val="28"/>
+          <w:szCs w:val="28"/>
+        </w:rPr>
+      </w:pPr>
+      <w:r>
+        <w:rPr>
+          <w:b/>
+          <w:bCs/>
+          <w:sz w:val="28"/>
+          <w:szCs w:val="28"/>
+        </w:rPr>
+        <w:lastRenderedPageBreak/>
+        <w:t>Screenshot</w:t>
+      </w:r>
+      <w:r>
+        <w:rPr>
+          <w:b/>
+          <w:bCs/>
+          <w:sz w:val="28"/>
+          <w:szCs w:val="28"/>
+        </w:rPr>
+        <w:t xml:space="preserve"> of Main Method:</w:t>
+      </w:r>
+    </w:p>
+    <w:p/>
+    <w:p/>
+    <w:p>
+      <w:pPr>
+        <w:jc w:val="center"/>
+      </w:pPr>
+      <w:r>
+        <w:rPr>
+          <w:noProof/>
+        </w:rPr>
+        <w:drawing>
+          <wp:inline distT="0" distB="0" distL="0" distR="0" wp14:anchorId="711A08B6" wp14:editId="5B4B105E">
+            <wp:extent cx="3690406" cy="6180881"/>
+            <wp:effectExtent l="0" t="0" r="5715" b="4445"/>
+            <wp:docPr id="8" name="Picture 8"/>
+            <wp:cNvGraphicFramePr>
+              <a:graphicFrameLocks xmlns:a="http://schemas.openxmlformats.org/drawingml/2006/main" noChangeAspect="1"/>
+            </wp:cNvGraphicFramePr>
+            <a:graphic xmlns:a="http://schemas.openxmlformats.org/drawingml/2006/main">
+              <a:graphicData uri="http://schemas.openxmlformats.org/drawingml/2006/picture">
+                <pic:pic xmlns:pic="http://schemas.openxmlformats.org/drawingml/2006/picture">
+                  <pic:nvPicPr>
+                    <pic:cNvPr id="1" name=""/>
+                    <pic:cNvPicPr/>
+                  </pic:nvPicPr>
+                  <pic:blipFill>
+                    <a:blip r:embed="rId9"/>
+                    <a:stretch>
+                      <a:fillRect/>
+                    </a:stretch>
+                  </pic:blipFill>
+                  <pic:spPr>
+                    <a:xfrm>
+                      <a:off x="0" y="0"/>
                       <a:ext cx="3700646" cy="6198032"/>
                     </a:xfrm>
                     <a:prstGeom prst="rect">
@@ -287,8 +523,8 @@
     <w:p/>
     <w:p/>
     <w:sectPr>
-      <w:footerReference w:type="even" r:id="rId9"/>
-      <w:footerReference w:type="default" r:id="rId10"/>
+      <w:footerReference w:type="even" r:id="rId10"/>
+      <w:footerReference w:type="default" r:id="rId11"/>
       <w:pgSz w:w="12240" w:h="15840"/>
       <w:pgMar w:top="765" w:right="1440" w:bottom="1440" w:left="1440" w:header="720" w:footer="720" w:gutter="0"/>
       <w:cols w:space="720"/>

</xml_diff>